<commit_message>
dac ta phuong thuc + class diagram
</commit_message>
<xml_diff>
--- a/02. Phân tích và thiết kế hệ thống/Đặc tả phương thức   .docx
+++ b/02. Phân tích và thiết kế hệ thống/Đặc tả phương thức   .docx
@@ -77,27 +77,7 @@
           <w:sz w:val="26"/>
           <w:szCs w:val="26"/>
         </w:rPr>
-        <w:t xml:space="preserve">Đặc tả phương thức </w:t>
-      </w:r>
-      <w:proofErr w:type="gramStart"/>
-      <w:r>
-        <w:rPr>
-          <w:rFonts w:ascii="Times New Roman" w:eastAsia="Times New Roman" w:hAnsi="Times New Roman" w:cs="Times New Roman"/>
-          <w:b/>
-          <w:sz w:val="26"/>
-          <w:szCs w:val="26"/>
-        </w:rPr>
-        <w:t>SuaThongTinTaiKhoan(</w:t>
-      </w:r>
-      <w:proofErr w:type="gramEnd"/>
-      <w:r>
-        <w:rPr>
-          <w:rFonts w:ascii="Times New Roman" w:eastAsia="Times New Roman" w:hAnsi="Times New Roman" w:cs="Times New Roman"/>
-          <w:b/>
-          <w:sz w:val="26"/>
-          <w:szCs w:val="26"/>
-        </w:rPr>
-        <w:t>)</w:t>
+        <w:t>Đặc tả phương thức SuaThongTinTaiKhoan()</w:t>
       </w:r>
     </w:p>
     <w:p>
@@ -1155,27 +1135,7 @@
           <w:sz w:val="26"/>
           <w:szCs w:val="26"/>
         </w:rPr>
-        <w:t xml:space="preserve">Đặc tả phương thức </w:t>
-      </w:r>
-      <w:proofErr w:type="gramStart"/>
-      <w:r>
-        <w:rPr>
-          <w:rFonts w:ascii="Times New Roman" w:eastAsia="Times New Roman" w:hAnsi="Times New Roman" w:cs="Times New Roman"/>
-          <w:b/>
-          <w:sz w:val="26"/>
-          <w:szCs w:val="26"/>
-        </w:rPr>
-        <w:t>DangNhap(</w:t>
-      </w:r>
-      <w:proofErr w:type="gramEnd"/>
-      <w:r>
-        <w:rPr>
-          <w:rFonts w:ascii="Times New Roman" w:eastAsia="Times New Roman" w:hAnsi="Times New Roman" w:cs="Times New Roman"/>
-          <w:b/>
-          <w:sz w:val="26"/>
-          <w:szCs w:val="26"/>
-        </w:rPr>
-        <w:t>)</w:t>
+        <w:t>Đặc tả phương thức DangNhap()</w:t>
       </w:r>
     </w:p>
     <w:tbl>
@@ -1894,27 +1854,7 @@
           <w:szCs w:val="26"/>
         </w:rPr>
         <w:br/>
-        <w:t xml:space="preserve">Đặc tả phương thức </w:t>
-      </w:r>
-      <w:proofErr w:type="gramStart"/>
-      <w:r>
-        <w:rPr>
-          <w:rFonts w:ascii="Times New Roman" w:eastAsia="Times New Roman" w:hAnsi="Times New Roman" w:cs="Times New Roman"/>
-          <w:b/>
-          <w:sz w:val="26"/>
-          <w:szCs w:val="26"/>
-        </w:rPr>
-        <w:t>QuenMatKhau(</w:t>
-      </w:r>
-      <w:proofErr w:type="gramEnd"/>
-      <w:r>
-        <w:rPr>
-          <w:rFonts w:ascii="Times New Roman" w:eastAsia="Times New Roman" w:hAnsi="Times New Roman" w:cs="Times New Roman"/>
-          <w:b/>
-          <w:sz w:val="26"/>
-          <w:szCs w:val="26"/>
-        </w:rPr>
-        <w:t>)</w:t>
+        <w:t>Đặc tả phương thức QuenMatKhau()</w:t>
       </w:r>
     </w:p>
     <w:tbl>
@@ -2464,27 +2404,7 @@
                 <w:szCs w:val="26"/>
                 <w:highlight w:val="white"/>
               </w:rPr>
-              <w:t xml:space="preserve">Nếu email không hợp lệ thì kết thúc </w:t>
-            </w:r>
-            <w:proofErr w:type="gramStart"/>
-            <w:r>
-              <w:rPr>
-                <w:rFonts w:ascii="Times New Roman" w:eastAsia="Times New Roman" w:hAnsi="Times New Roman" w:cs="Times New Roman"/>
-                <w:sz w:val="26"/>
-                <w:szCs w:val="26"/>
-                <w:highlight w:val="white"/>
-              </w:rPr>
-              <w:t>và  hiển</w:t>
-            </w:r>
-            <w:proofErr w:type="gramEnd"/>
-            <w:r>
-              <w:rPr>
-                <w:rFonts w:ascii="Times New Roman" w:eastAsia="Times New Roman" w:hAnsi="Times New Roman" w:cs="Times New Roman"/>
-                <w:sz w:val="26"/>
-                <w:szCs w:val="26"/>
-                <w:highlight w:val="white"/>
-              </w:rPr>
-              <w:t xml:space="preserve"> thị thông báo “Email không hợp lệ, kiểm tra lại”</w:t>
+              <w:t>Nếu email không hợp lệ thì kết thúc và  hiển thị thông báo “Email không hợp lệ, kiểm tra lại”</w:t>
             </w:r>
           </w:p>
           <w:p>
@@ -2682,6 +2602,42 @@
         <w:rPr>
           <w:rFonts w:ascii="Times New Roman" w:eastAsia="Times New Roman" w:hAnsi="Times New Roman" w:cs="Times New Roman"/>
           <w:b/>
+          <w:sz w:val="26"/>
+          <w:szCs w:val="26"/>
+        </w:rPr>
+      </w:pPr>
+    </w:p>
+    <w:p>
+      <w:pPr>
+        <w:rPr>
+          <w:rFonts w:ascii="Times New Roman" w:eastAsia="Times New Roman" w:hAnsi="Times New Roman" w:cs="Times New Roman"/>
+          <w:sz w:val="26"/>
+          <w:szCs w:val="26"/>
+        </w:rPr>
+      </w:pPr>
+    </w:p>
+    <w:p>
+      <w:pPr>
+        <w:rPr>
+          <w:rFonts w:ascii="Times New Roman" w:eastAsia="Times New Roman" w:hAnsi="Times New Roman" w:cs="Times New Roman"/>
+          <w:sz w:val="26"/>
+          <w:szCs w:val="26"/>
+        </w:rPr>
+      </w:pPr>
+    </w:p>
+    <w:p>
+      <w:pPr>
+        <w:rPr>
+          <w:rFonts w:ascii="Times New Roman" w:eastAsia="Times New Roman" w:hAnsi="Times New Roman" w:cs="Times New Roman"/>
+          <w:sz w:val="26"/>
+          <w:szCs w:val="26"/>
+        </w:rPr>
+      </w:pPr>
+    </w:p>
+    <w:p>
+      <w:pPr>
+        <w:rPr>
+          <w:rFonts w:ascii="Times New Roman" w:eastAsia="Times New Roman" w:hAnsi="Times New Roman" w:cs="Times New Roman"/>
           <w:sz w:val="26"/>
           <w:szCs w:val="26"/>
         </w:rPr>

</xml_diff>